<commit_message>
missing value matrix pt 2
</commit_message>
<xml_diff>
--- a/Ordine fasi progetto.docx
+++ b/Ordine fasi progetto.docx
@@ -133,7 +133,7 @@
       </w:r>
       <w:proofErr w:type="spellEnd"/>
       <w:r>
-        <w:t xml:space="preserve"> :</w:t>
+        <w:t>:</w:t>
       </w:r>
       <w:r>
         <w:t xml:space="preserve"> • </w:t>
@@ -186,85 +186,14 @@
         <w:rPr>
           <w:b/>
           <w:bCs/>
-        </w:rPr>
-      </w:pPr>
-      <w:proofErr w:type="spellStart"/>
-      <w:r>
-        <w:t>Statistics</w:t>
-      </w:r>
-      <w:proofErr w:type="spellEnd"/>
-      <w:r>
-        <w:t>: (</w:t>
-      </w:r>
-      <w:r>
-        <w:t xml:space="preserve">Compare </w:t>
-      </w:r>
-      <w:proofErr w:type="spellStart"/>
-      <w:r>
-        <w:t>statistics</w:t>
-      </w:r>
-      <w:proofErr w:type="spellEnd"/>
-      <w:r>
-        <w:t xml:space="preserve"> with the </w:t>
-      </w:r>
-      <w:proofErr w:type="spellStart"/>
-      <w:r>
-        <w:t>expected</w:t>
-      </w:r>
-      <w:proofErr w:type="spellEnd"/>
-      <w:r>
-        <w:t xml:space="preserve"> </w:t>
-      </w:r>
-      <w:proofErr w:type="spellStart"/>
-      <w:r>
-        <w:t>behaviour</w:t>
-      </w:r>
-      <w:proofErr w:type="spellEnd"/>
-      <w:r>
-        <w:t xml:space="preserve"> • Exploit </w:t>
-      </w:r>
-      <w:proofErr w:type="spellStart"/>
-      <w:r>
-        <w:t>visualization</w:t>
-      </w:r>
-      <w:proofErr w:type="spellEnd"/>
-      <w:r>
-        <w:t xml:space="preserve"> techniques </w:t>
-      </w:r>
-      <w:proofErr w:type="spellStart"/>
-      <w:r>
-        <w:t>that</w:t>
-      </w:r>
-      <w:proofErr w:type="spellEnd"/>
-      <w:r>
-        <w:t xml:space="preserve"> can help in </w:t>
-      </w:r>
-      <w:proofErr w:type="spellStart"/>
-      <w:r>
-        <w:t>detecting</w:t>
-      </w:r>
-      <w:proofErr w:type="spellEnd"/>
-      <w:r>
-        <w:t xml:space="preserve"> • general patterns and trends • </w:t>
-      </w:r>
-      <w:proofErr w:type="spellStart"/>
-      <w:r>
-        <w:t>outliers</w:t>
-      </w:r>
-      <w:proofErr w:type="spellEnd"/>
-      <w:r>
-        <w:t xml:space="preserve"> and </w:t>
-      </w:r>
-      <w:proofErr w:type="spellStart"/>
-      <w:r>
-        <w:t>unusual</w:t>
-      </w:r>
-      <w:proofErr w:type="spellEnd"/>
-      <w:r>
-        <w:t xml:space="preserve"> patterns</w:t>
-      </w:r>
-      <w:r>
-        <w:t>)</w:t>
+          <w:lang w:val="en-GB"/>
+        </w:rPr>
+      </w:pPr>
+      <w:r>
+        <w:rPr>
+          <w:lang w:val="en-GB"/>
+        </w:rPr>
+        <w:t>Statistics: (Compare statistics with the expected behaviour • Exploit visualization techniques that can help in detecting • general patterns and trends • outliers and unusual patterns)</w:t>
       </w:r>
     </w:p>
     <w:p>
@@ -359,10 +288,7 @@
     </w:p>
     <w:p>
       <w:r>
-        <w:t>-</w:t>
-      </w:r>
-      <w:r>
-        <w:t xml:space="preserve"> </w:t>
+        <w:t xml:space="preserve">- </w:t>
       </w:r>
       <w:proofErr w:type="spellStart"/>
       <w:r>
@@ -372,10 +298,7 @@
     </w:p>
     <w:p>
       <w:r>
-        <w:t xml:space="preserve">- </w:t>
-      </w:r>
-      <w:r>
-        <w:t xml:space="preserve">Data </w:t>
+        <w:t xml:space="preserve">- Data </w:t>
       </w:r>
       <w:proofErr w:type="spellStart"/>
       <w:r>
@@ -388,10 +311,7 @@
     </w:p>
     <w:p>
       <w:r>
-        <w:t xml:space="preserve">- </w:t>
-      </w:r>
-      <w:r>
-        <w:t xml:space="preserve"> </w:t>
+        <w:t xml:space="preserve">-  </w:t>
       </w:r>
       <w:proofErr w:type="spellStart"/>
       <w:r>
@@ -409,10 +329,7 @@
     </w:p>
     <w:p>
       <w:r>
-        <w:t>-</w:t>
-      </w:r>
-      <w:r>
-        <w:t xml:space="preserve"> Feature subset </w:t>
+        <w:t xml:space="preserve">- Feature subset </w:t>
       </w:r>
       <w:proofErr w:type="spellStart"/>
       <w:r>
@@ -425,10 +342,7 @@
     </w:p>
     <w:p>
       <w:r>
-        <w:t xml:space="preserve">- </w:t>
-      </w:r>
-      <w:r>
-        <w:t xml:space="preserve">Feature </w:t>
+        <w:t xml:space="preserve">- Feature </w:t>
       </w:r>
       <w:proofErr w:type="spellStart"/>
       <w:r>
@@ -438,10 +352,7 @@
     </w:p>
     <w:p>
       <w:r>
-        <w:t>-</w:t>
-      </w:r>
-      <w:r>
-        <w:t xml:space="preserve"> </w:t>
+        <w:t xml:space="preserve">- </w:t>
       </w:r>
       <w:proofErr w:type="spellStart"/>
       <w:r>
@@ -1208,6 +1119,7 @@
   <w:style w:type="character" w:default="1" w:styleId="Carpredefinitoparagrafo">
     <w:name w:val="Default Paragraph Font"/>
     <w:uiPriority w:val="1"/>
+    <w:semiHidden/>
     <w:unhideWhenUsed/>
   </w:style>
   <w:style w:type="table" w:default="1" w:styleId="Tabellanormale">

</xml_diff>